<commit_message>
Update Adding a new language.docx
</commit_message>
<xml_diff>
--- a/Entregaveis/Relatório Beta/Adding a new language.docx
+++ b/Entregaveis/Relatório Beta/Adding a new language.docx
@@ -35,7 +35,15 @@
         <w:t xml:space="preserve"> to add</w:t>
       </w:r>
       <w:r>
-        <w:t xml:space="preserve"> the supported language to the enum SupportedLanguages.</w:t>
+        <w:t xml:space="preserve"> the supported language to the enum SupportedLanguages</w:t>
+      </w:r>
+      <w:r>
+        <w:t xml:space="preserve"> and update the executionEnvironments.properties file to reflect the new execution environment implemented</w:t>
+      </w:r>
+      <w:bookmarkStart w:id="0" w:name="_GoBack"/>
+      <w:bookmarkEnd w:id="0"/>
+      <w:r>
+        <w:t>.</w:t>
       </w:r>
     </w:p>
     <w:p>
@@ -85,8 +93,6 @@
       <w:r>
         <w:t>.</w:t>
       </w:r>
-      <w:bookmarkStart w:id="0" w:name="_GoBack"/>
-      <w:bookmarkEnd w:id="0"/>
     </w:p>
     <w:sectPr>
       <w:pgSz w:w="11906" w:h="16838"/>
@@ -221,6 +227,7 @@
     <w:lsdException w:name="HTML Sample" w:semiHidden="1" w:unhideWhenUsed="1"/>
     <w:lsdException w:name="HTML Typewriter" w:semiHidden="1" w:unhideWhenUsed="1"/>
     <w:lsdException w:name="HTML Variable" w:semiHidden="1" w:unhideWhenUsed="1"/>
+    <w:lsdException w:name="Normal Table" w:semiHidden="1" w:unhideWhenUsed="1"/>
     <w:lsdException w:name="annotation subject" w:semiHidden="1" w:unhideWhenUsed="1"/>
     <w:lsdException w:name="No List" w:semiHidden="1" w:unhideWhenUsed="1"/>
     <w:lsdException w:name="Outline List 1" w:semiHidden="1" w:unhideWhenUsed="1"/>
@@ -266,9 +273,11 @@
     <w:lsdException w:name="Table Subtle 1" w:semiHidden="1" w:unhideWhenUsed="1"/>
     <w:lsdException w:name="Table Subtle 2" w:semiHidden="1" w:unhideWhenUsed="1"/>
     <w:lsdException w:name="Table Web 1" w:semiHidden="1" w:unhideWhenUsed="1"/>
+    <w:lsdException w:name="Table Web 2" w:semiHidden="1" w:unhideWhenUsed="1"/>
     <w:lsdException w:name="Table Web 3" w:semiHidden="1" w:unhideWhenUsed="1"/>
     <w:lsdException w:name="Balloon Text" w:semiHidden="1" w:unhideWhenUsed="1"/>
     <w:lsdException w:name="Table Grid" w:uiPriority="39"/>
+    <w:lsdException w:name="Table Theme" w:semiHidden="1" w:unhideWhenUsed="1"/>
     <w:lsdException w:name="Placeholder Text" w:semiHidden="1"/>
     <w:lsdException w:name="No Spacing" w:uiPriority="1" w:qFormat="1"/>
     <w:lsdException w:name="Light Shading" w:uiPriority="60"/>

</xml_diff>